<commit_message>
Basic interaction with the cards switch definition and meaning
</commit_message>
<xml_diff>
--- a/Dokumentation/FlashLingo Testkonzept.docx
+++ b/Dokumentation/FlashLingo Testkonzept.docx
@@ -9,34 +9,48 @@
         <w:rPr>
           <w:b/>
           <w:bCs/>
-          <w:lang w:val="de-DE"/>
+          <w:lang w:val="en-GB"/>
         </w:rPr>
       </w:pPr>
-      <w:proofErr w:type="spellStart"/>
-      <w:r>
+    </w:p>
+    <w:p>
+      <w:pPr>
+        <w:pStyle w:val="Titel"/>
+        <w:ind w:left="708" w:firstLine="708"/>
         <w:rPr>
           <w:b/>
           <w:bCs/>
-          <w:lang w:val="de-DE"/>
+          <w:lang w:val="en-GB"/>
         </w:rPr>
-        <w:t>FlashLingo</w:t>
-      </w:r>
-      <w:proofErr w:type="spellEnd"/>
+      </w:pPr>
+      <w:proofErr w:type="spellStart"/>
       <w:r>
         <w:rPr>
           <w:b/>
           <w:bCs/>
-          <w:lang w:val="de-DE"/>
+          <w:lang w:val="en-GB"/>
         </w:rPr>
-        <w:t xml:space="preserve"> Testkonzept</w:t>
-      </w:r>
-    </w:p>
-    <w:p>
-      <w:pPr>
+        <w:t>FlashLingo</w:t>
+      </w:r>
+      <w:proofErr w:type="spellEnd"/>
+      <w:r>
         <w:rPr>
-          <w:lang w:val="de-DE"/>
+          <w:b/>
+          <w:bCs/>
+          <w:lang w:val="en-GB"/>
         </w:rPr>
-      </w:pPr>
+        <w:t xml:space="preserve"> </w:t>
+      </w:r>
+      <w:proofErr w:type="spellStart"/>
+      <w:r>
+        <w:rPr>
+          <w:b/>
+          <w:bCs/>
+          <w:lang w:val="en-GB"/>
+        </w:rPr>
+        <w:t>Testkonzept</w:t>
+      </w:r>
+      <w:proofErr w:type="spellEnd"/>
     </w:p>
     <w:p>
       <w:pPr>
@@ -44,94 +58,77 @@
           <w:lang w:val="en-GB"/>
         </w:rPr>
       </w:pPr>
-      <w:r>
+    </w:p>
+    <w:p>
+      <w:r>
+        <w:t xml:space="preserve">Testumfeld:  </w:t>
+      </w:r>
+    </w:p>
+    <w:p>
+      <w:r>
+        <w:t xml:space="preserve">Die App wird mithilfe des integrierten Emulators des Android Studios getestet. Der Emulator verwendet ein virtuelles Gerät, das einem Pixel 3a entspricht. Das Betriebssystem des virtuellen Geräts ist Android 7.0 (auch bekannt als Android Nougat). Alle Tests werden auf diesem virtuellen Gerät durchgeführt, um sicherzustellen, dass die App ordnungsgemäß auf diesem Betriebssystem ausgeführt </w:t>
+      </w:r>
+      <w:proofErr w:type="gramStart"/>
+      <w:r>
+        <w:t>wird</w:t>
+      </w:r>
+      <w:proofErr w:type="gramEnd"/>
+      <w:r>
+        <w:t xml:space="preserve"> und die gewünschten Funktionen und Benutzererlebnisse bietet.</w:t>
+      </w:r>
+    </w:p>
+    <w:p>
+      <w:pPr>
         <w:rPr>
           <w:lang w:val="en-GB"/>
         </w:rPr>
-        <w:t>INFO</w:t>
-      </w:r>
-    </w:p>
+      </w:pPr>
+      <w:r>
+        <w:t>Testmethode: Manuelle Blackbox Tests.</w:t>
+      </w:r>
+    </w:p>
+    <w:p>
+      <w:pPr>
+        <w:pStyle w:val="berschrift1"/>
+      </w:pPr>
+      <w:r>
+        <w:t>Test:</w:t>
+      </w:r>
+      <w:r>
+        <w:t xml:space="preserve"> </w:t>
+      </w:r>
+      <w:bookmarkStart w:id="0" w:name="_Hlk161645679"/>
+      <w:r>
+        <w:t xml:space="preserve">Neues </w:t>
+      </w:r>
+      <w:proofErr w:type="spellStart"/>
+      <w:r>
+        <w:t>Lernset</w:t>
+      </w:r>
+      <w:proofErr w:type="spellEnd"/>
+      <w:r>
+        <w:t xml:space="preserve"> e</w:t>
+      </w:r>
+      <w:r>
+        <w:t>rstellen</w:t>
+      </w:r>
+      <w:r>
+        <w:t xml:space="preserve"> mit 4 Karten</w:t>
+      </w:r>
+    </w:p>
+    <w:bookmarkEnd w:id="0"/>
     <w:p>
       <w:pPr>
         <w:rPr>
           <w:lang w:val="en-GB"/>
         </w:rPr>
       </w:pPr>
+      <w:proofErr w:type="spellStart"/>
       <w:r>
         <w:rPr>
           <w:lang w:val="en-GB"/>
         </w:rPr>
-        <w:t>Manuelle Blackbox Tests.</w:t>
-      </w:r>
-    </w:p>
-    <w:p>
-      <w:pPr>
-        <w:rPr>
-          <w:lang w:val="en-GB"/>
-        </w:rPr>
-      </w:pPr>
-    </w:p>
-    <w:p>
-      <w:pPr>
-        <w:pStyle w:val="berschrift1"/>
-        <w:rPr>
-          <w:lang w:val="en-GB"/>
-        </w:rPr>
-      </w:pPr>
-      <w:proofErr w:type="gramStart"/>
-      <w:r>
-        <w:rPr>
-          <w:lang w:val="en-GB"/>
-        </w:rPr>
-        <w:t>Test :</w:t>
-      </w:r>
-      <w:proofErr w:type="gramEnd"/>
-      <w:r>
-        <w:rPr>
-          <w:lang w:val="en-GB"/>
-        </w:rPr>
-        <w:t xml:space="preserve"> </w:t>
-      </w:r>
-      <w:r>
-        <w:rPr>
-          <w:lang w:val="en-GB"/>
-        </w:rPr>
-        <w:t>Name des Tests</w:t>
-      </w:r>
-    </w:p>
-    <w:p>
-      <w:pPr>
-        <w:rPr>
-          <w:lang w:val="en-GB"/>
-        </w:rPr>
-      </w:pPr>
-      <w:proofErr w:type="spellStart"/>
-      <w:r>
-        <w:rPr>
-          <w:lang w:val="en-GB"/>
-        </w:rPr>
-        <w:t>Testumfeld</w:t>
-      </w:r>
-      <w:proofErr w:type="spellEnd"/>
-      <w:r>
-        <w:rPr>
-          <w:lang w:val="en-GB"/>
-        </w:rPr>
-        <w:t xml:space="preserve">: </w:t>
-      </w:r>
-    </w:p>
-    <w:p>
-      <w:pPr>
-        <w:rPr>
-          <w:lang w:val="en-GB"/>
-        </w:rPr>
-      </w:pPr>
-      <w:proofErr w:type="spellStart"/>
-      <w:r>
-        <w:rPr>
-          <w:lang w:val="en-GB"/>
-        </w:rPr>
-        <w:t>Testmethode</w:t>
+        <w:t>Identifikation</w:t>
       </w:r>
       <w:proofErr w:type="spellEnd"/>
       <w:r>
@@ -140,47 +137,651 @@
         </w:rPr>
         <w:t>:</w:t>
       </w:r>
-    </w:p>
-    <w:p>
-      <w:pPr>
+      <w:r>
         <w:rPr>
           <w:lang w:val="en-GB"/>
         </w:rPr>
-      </w:pPr>
-      <w:proofErr w:type="spellStart"/>
-      <w:r>
-        <w:rPr>
-          <w:lang w:val="en-GB"/>
-        </w:rPr>
-        <w:t>Identifikation</w:t>
-      </w:r>
-      <w:proofErr w:type="spellEnd"/>
-      <w:r>
-        <w:rPr>
-          <w:lang w:val="en-GB"/>
-        </w:rPr>
+        <w:t xml:space="preserve"> 1</w:t>
+      </w:r>
+    </w:p>
+    <w:p>
+      <w:r>
+        <w:t>Vorbedingungen:</w:t>
+      </w:r>
+      <w:r>
+        <w:t xml:space="preserve"> </w:t>
+      </w:r>
+    </w:p>
+    <w:p>
+      <w:pPr>
+        <w:pStyle w:val="Listenabsatz"/>
+        <w:numPr>
+          <w:ilvl w:val="0"/>
+          <w:numId w:val="1"/>
+        </w:numPr>
+      </w:pPr>
+      <w:proofErr w:type="spellStart"/>
+      <w:r>
+        <w:t>Flashlingo</w:t>
+      </w:r>
+      <w:proofErr w:type="spellEnd"/>
+      <w:r>
+        <w:t xml:space="preserve"> muss auf dem Gerät installiert sein.</w:t>
+      </w:r>
+    </w:p>
+    <w:p>
+      <w:pPr>
+        <w:pStyle w:val="Listenabsatz"/>
+        <w:numPr>
+          <w:ilvl w:val="0"/>
+          <w:numId w:val="1"/>
+        </w:numPr>
+      </w:pPr>
+      <w:r>
+        <w:t xml:space="preserve">Der Benutzer muss auf die Funktionen zum Erstellen eines neuen </w:t>
+      </w:r>
+      <w:proofErr w:type="spellStart"/>
+      <w:r>
+        <w:t>Lernsets</w:t>
+      </w:r>
+      <w:proofErr w:type="spellEnd"/>
+      <w:r>
+        <w:t xml:space="preserve"> zugreifen können, der Benutzer muss sich in dem Abschnitt befinden, der das Erstellen des </w:t>
+      </w:r>
+      <w:proofErr w:type="spellStart"/>
+      <w:r>
+        <w:t>Lernsets</w:t>
+      </w:r>
+      <w:proofErr w:type="spellEnd"/>
+      <w:r>
+        <w:t xml:space="preserve"> möglich macht.</w:t>
+      </w:r>
+    </w:p>
+    <w:p>
+      <w:r>
+        <w:t>Schritt für Schritt vorgehen (Aufzählung)</w:t>
+      </w:r>
+    </w:p>
+    <w:p>
+      <w:pPr>
+        <w:pStyle w:val="Listenabsatz"/>
+        <w:numPr>
+          <w:ilvl w:val="0"/>
+          <w:numId w:val="3"/>
+        </w:numPr>
+      </w:pPr>
+      <w:proofErr w:type="spellStart"/>
+      <w:r>
+        <w:t>Flashlingo</w:t>
+      </w:r>
+      <w:proofErr w:type="spellEnd"/>
+      <w:r>
+        <w:t xml:space="preserve"> auf dem Gerät starten.</w:t>
+      </w:r>
+    </w:p>
+    <w:p>
+      <w:pPr>
+        <w:pStyle w:val="Listenabsatz"/>
+        <w:numPr>
+          <w:ilvl w:val="0"/>
+          <w:numId w:val="3"/>
+        </w:numPr>
+      </w:pPr>
+      <w:r>
+        <w:t xml:space="preserve">Auf dem Menu </w:t>
+      </w:r>
+      <w:r>
+        <w:t xml:space="preserve">der Button </w:t>
+      </w:r>
+      <w:proofErr w:type="spellStart"/>
+      <w:r>
+        <w:t>Lernset</w:t>
+      </w:r>
+      <w:proofErr w:type="spellEnd"/>
+      <w:r>
+        <w:t xml:space="preserve"> erstellen klicken</w:t>
+      </w:r>
+    </w:p>
+    <w:p>
+      <w:pPr>
+        <w:pStyle w:val="Listenabsatz"/>
+        <w:numPr>
+          <w:ilvl w:val="0"/>
+          <w:numId w:val="3"/>
+        </w:numPr>
+      </w:pPr>
+      <w:r>
+        <w:t xml:space="preserve">Der Name des </w:t>
+      </w:r>
+      <w:proofErr w:type="spellStart"/>
+      <w:r>
+        <w:t>Lernsets</w:t>
+      </w:r>
+      <w:proofErr w:type="spellEnd"/>
+      <w:r>
+        <w:t xml:space="preserve"> schreiben, den man erstellen möchte</w:t>
+      </w:r>
+    </w:p>
+    <w:p>
+      <w:pPr>
+        <w:pStyle w:val="Listenabsatz"/>
+        <w:numPr>
+          <w:ilvl w:val="0"/>
+          <w:numId w:val="3"/>
+        </w:numPr>
+      </w:pPr>
+      <w:r>
+        <w:t>Der Button Karten erstellen klicken</w:t>
+      </w:r>
+    </w:p>
+    <w:p>
+      <w:pPr>
+        <w:pStyle w:val="Listenabsatz"/>
+        <w:numPr>
+          <w:ilvl w:val="0"/>
+          <w:numId w:val="3"/>
+        </w:numPr>
+      </w:pPr>
+      <w:r>
+        <w:t xml:space="preserve">Begriff für das </w:t>
+      </w:r>
+      <w:proofErr w:type="spellStart"/>
+      <w:r>
+        <w:t>Lernset</w:t>
+      </w:r>
+      <w:proofErr w:type="spellEnd"/>
+      <w:r>
+        <w:t xml:space="preserve"> eingeben</w:t>
+      </w:r>
+    </w:p>
+    <w:p>
+      <w:pPr>
+        <w:pStyle w:val="Listenabsatz"/>
+        <w:numPr>
+          <w:ilvl w:val="0"/>
+          <w:numId w:val="3"/>
+        </w:numPr>
+      </w:pPr>
+      <w:r>
+        <w:t xml:space="preserve">Definition für der Begriff des </w:t>
+      </w:r>
+      <w:proofErr w:type="spellStart"/>
+      <w:r>
+        <w:t>Lernsets</w:t>
+      </w:r>
+      <w:proofErr w:type="spellEnd"/>
+      <w:r>
+        <w:t xml:space="preserve"> eingeben</w:t>
+      </w:r>
+    </w:p>
+    <w:p>
+      <w:pPr>
+        <w:pStyle w:val="Listenabsatz"/>
+        <w:numPr>
+          <w:ilvl w:val="0"/>
+          <w:numId w:val="3"/>
+        </w:numPr>
+      </w:pPr>
+      <w:r>
+        <w:t>Dann auf dem Button Hinzufügen klicken</w:t>
+      </w:r>
+    </w:p>
+    <w:p>
+      <w:pPr>
+        <w:pStyle w:val="Listenabsatz"/>
+        <w:numPr>
+          <w:ilvl w:val="0"/>
+          <w:numId w:val="3"/>
+        </w:numPr>
+      </w:pPr>
+      <w:r>
+        <w:t>Schritte 5 – 7 vier Mal wiederholen</w:t>
+      </w:r>
+    </w:p>
+    <w:p>
+      <w:pPr>
+        <w:pStyle w:val="Listenabsatz"/>
+        <w:numPr>
+          <w:ilvl w:val="0"/>
+          <w:numId w:val="3"/>
+        </w:numPr>
+      </w:pPr>
+      <w:r>
+        <w:t>Auf dem Button Fertig klicken</w:t>
+      </w:r>
+    </w:p>
+    <w:p>
+      <w:pPr>
+        <w:pStyle w:val="Listenabsatz"/>
+        <w:numPr>
+          <w:ilvl w:val="0"/>
+          <w:numId w:val="3"/>
+        </w:numPr>
+      </w:pPr>
+      <w:r>
+        <w:t xml:space="preserve">Auf dem Menu der Button </w:t>
+      </w:r>
+      <w:proofErr w:type="spellStart"/>
+      <w:r>
+        <w:t>Lernset</w:t>
+      </w:r>
+      <w:proofErr w:type="spellEnd"/>
+      <w:r>
+        <w:t xml:space="preserve"> lernen klicke</w:t>
+      </w:r>
+      <w:r>
+        <w:t>n</w:t>
+      </w:r>
+    </w:p>
+    <w:p>
+      <w:proofErr w:type="spellStart"/>
+      <w:r>
+        <w:t>Erwartates</w:t>
+      </w:r>
+      <w:proofErr w:type="spellEnd"/>
+    </w:p>
+    <w:p>
+      <w:r>
+        <w:t xml:space="preserve">Die Erwartung ist, dass man Fehler frei die Schritte durchgeführt werden. Das erstelle </w:t>
+      </w:r>
+      <w:proofErr w:type="spellStart"/>
+      <w:r>
+        <w:t>Lernset</w:t>
+      </w:r>
+      <w:proofErr w:type="spellEnd"/>
+      <w:r>
+        <w:t xml:space="preserve"> sollte auf der Schaltfläche </w:t>
+      </w:r>
+      <w:proofErr w:type="spellStart"/>
+      <w:r>
+        <w:t>Lernset</w:t>
+      </w:r>
+      <w:proofErr w:type="spellEnd"/>
+      <w:r>
+        <w:t xml:space="preserve"> Auswahl nachdem klicken des Buttons vorhanden sein als anklickbare Button.</w:t>
+      </w:r>
+    </w:p>
+    <w:p>
+      <w:pPr>
+        <w:pStyle w:val="berschrift1"/>
+      </w:pPr>
+    </w:p>
+    <w:p>
+      <w:pPr>
+        <w:pStyle w:val="berschrift1"/>
+      </w:pPr>
+      <w:r>
+        <w:t>Test: Button Richtig und Falsch funktionieren</w:t>
+      </w:r>
+    </w:p>
+    <w:p>
+      <w:r>
+        <w:t>Identifikation: 2</w:t>
+      </w:r>
+    </w:p>
+    <w:p>
+      <w:r>
+        <w:t>Vorbedingungen:</w:t>
+      </w:r>
+      <w:r>
+        <w:t xml:space="preserve"> </w:t>
+      </w:r>
+    </w:p>
+    <w:p>
+      <w:pPr>
+        <w:pStyle w:val="Listenabsatz"/>
+        <w:numPr>
+          <w:ilvl w:val="0"/>
+          <w:numId w:val="1"/>
+        </w:numPr>
+      </w:pPr>
+      <w:proofErr w:type="spellStart"/>
+      <w:r>
+        <w:t>Flashlingo</w:t>
+      </w:r>
+      <w:proofErr w:type="spellEnd"/>
+      <w:r>
+        <w:t xml:space="preserve"> muss auf dem Gerät installiert sein.</w:t>
+      </w:r>
+    </w:p>
+    <w:p>
+      <w:pPr>
+        <w:pStyle w:val="Listenabsatz"/>
+        <w:numPr>
+          <w:ilvl w:val="0"/>
+          <w:numId w:val="1"/>
+        </w:numPr>
+      </w:pPr>
+      <w:r>
+        <w:t xml:space="preserve">Der Benutzer muss auf die Funktionen zum Erstellen eines neuen </w:t>
+      </w:r>
+      <w:proofErr w:type="spellStart"/>
+      <w:r>
+        <w:t>Lernsets</w:t>
+      </w:r>
+      <w:proofErr w:type="spellEnd"/>
+      <w:r>
+        <w:t xml:space="preserve"> zugreifen können, der Benutzer muss sich in dem Abschnitt befinden, der das Erstellen des </w:t>
+      </w:r>
+      <w:proofErr w:type="spellStart"/>
+      <w:r>
+        <w:t>Lernsets</w:t>
+      </w:r>
+      <w:proofErr w:type="spellEnd"/>
+      <w:r>
+        <w:t xml:space="preserve"> möglich macht.</w:t>
+      </w:r>
+    </w:p>
+    <w:p>
+      <w:pPr>
+        <w:pStyle w:val="Listenabsatz"/>
+        <w:numPr>
+          <w:ilvl w:val="0"/>
+          <w:numId w:val="1"/>
+        </w:numPr>
+      </w:pPr>
+      <w:r>
+        <w:t xml:space="preserve">Der Benutzer muss mindestens einen </w:t>
+      </w:r>
+      <w:proofErr w:type="spellStart"/>
+      <w:r>
+        <w:t>Lernset</w:t>
+      </w:r>
+      <w:proofErr w:type="spellEnd"/>
+      <w:r>
+        <w:t xml:space="preserve"> erstellt haben (siehe Test: </w:t>
+      </w:r>
+      <w:r>
+        <w:t xml:space="preserve">Neues </w:t>
+      </w:r>
+      <w:proofErr w:type="spellStart"/>
+      <w:r>
+        <w:t>Lernset</w:t>
+      </w:r>
+      <w:proofErr w:type="spellEnd"/>
+      <w:r>
+        <w:t xml:space="preserve"> erstellen mit 4 Karten</w:t>
+      </w:r>
+      <w:r>
+        <w:t>)</w:t>
+      </w:r>
+    </w:p>
+    <w:p>
+      <w:pPr>
+        <w:pStyle w:val="Listenabsatz"/>
+        <w:numPr>
+          <w:ilvl w:val="0"/>
+          <w:numId w:val="1"/>
+        </w:numPr>
+      </w:pPr>
+      <w:r>
+        <w:t xml:space="preserve">Wir gehen davon aus Der User hat einen </w:t>
+      </w:r>
+      <w:proofErr w:type="spellStart"/>
+      <w:r>
+        <w:t>Lernset</w:t>
+      </w:r>
+      <w:proofErr w:type="spellEnd"/>
+      <w:r>
+        <w:t xml:space="preserve"> erstellt mit 4 Begriffe</w:t>
+      </w:r>
+    </w:p>
+    <w:p/>
+    <w:p>
+      <w:r>
+        <w:t>Schritt für Schritt vorgehen (Aufzählung)</w:t>
+      </w:r>
+      <w:r>
         <w:t>:</w:t>
       </w:r>
     </w:p>
     <w:p>
       <w:pPr>
-        <w:rPr>
-          <w:lang w:val="en-GB"/>
-        </w:rPr>
-      </w:pPr>
-      <w:proofErr w:type="spellStart"/>
-      <w:r>
-        <w:rPr>
-          <w:lang w:val="en-GB"/>
-        </w:rPr>
-        <w:t>Vorbedingungen</w:t>
-      </w:r>
-      <w:proofErr w:type="spellEnd"/>
-      <w:r>
-        <w:rPr>
-          <w:lang w:val="en-GB"/>
-        </w:rPr>
-        <w:t>:</w:t>
+        <w:pStyle w:val="Listenabsatz"/>
+        <w:numPr>
+          <w:ilvl w:val="0"/>
+          <w:numId w:val="4"/>
+        </w:numPr>
+      </w:pPr>
+      <w:proofErr w:type="spellStart"/>
+      <w:r>
+        <w:t>Flashlingo</w:t>
+      </w:r>
+      <w:proofErr w:type="spellEnd"/>
+      <w:r>
+        <w:t xml:space="preserve"> starten </w:t>
+      </w:r>
+    </w:p>
+    <w:p>
+      <w:pPr>
+        <w:pStyle w:val="Listenabsatz"/>
+        <w:numPr>
+          <w:ilvl w:val="0"/>
+          <w:numId w:val="4"/>
+        </w:numPr>
+      </w:pPr>
+      <w:r>
+        <w:t xml:space="preserve">Auf dem der Button </w:t>
+      </w:r>
+      <w:proofErr w:type="spellStart"/>
+      <w:r>
+        <w:t>Lernset</w:t>
+      </w:r>
+      <w:proofErr w:type="spellEnd"/>
+      <w:r>
+        <w:t xml:space="preserve"> lernen anklicken</w:t>
+      </w:r>
+    </w:p>
+    <w:p>
+      <w:pPr>
+        <w:pStyle w:val="Listenabsatz"/>
+        <w:numPr>
+          <w:ilvl w:val="0"/>
+          <w:numId w:val="4"/>
+        </w:numPr>
+      </w:pPr>
+      <w:r>
+        <w:t xml:space="preserve">Auf dem Namen des erstellten </w:t>
+      </w:r>
+      <w:proofErr w:type="spellStart"/>
+      <w:r>
+        <w:t>Lernsets</w:t>
+      </w:r>
+      <w:proofErr w:type="spellEnd"/>
+      <w:r>
+        <w:t xml:space="preserve"> anklicken</w:t>
+      </w:r>
+    </w:p>
+    <w:p>
+      <w:pPr>
+        <w:pStyle w:val="Listenabsatz"/>
+        <w:numPr>
+          <w:ilvl w:val="0"/>
+          <w:numId w:val="4"/>
+        </w:numPr>
+      </w:pPr>
+      <w:r>
+        <w:t>2-mal auf dem Button Richtig klicken</w:t>
+      </w:r>
+    </w:p>
+    <w:p>
+      <w:pPr>
+        <w:pStyle w:val="Listenabsatz"/>
+        <w:numPr>
+          <w:ilvl w:val="0"/>
+          <w:numId w:val="4"/>
+        </w:numPr>
+      </w:pPr>
+      <w:r>
+        <w:t>2-mal auf dem Button Falsch klicken</w:t>
+      </w:r>
+    </w:p>
+    <w:p/>
+    <w:p>
+      <w:r>
+        <w:t>Erwartetes:</w:t>
+      </w:r>
+    </w:p>
+    <w:p>
+      <w:r>
+        <w:t xml:space="preserve">Die </w:t>
+      </w:r>
+      <w:proofErr w:type="gramStart"/>
+      <w:r>
+        <w:t>Meldung</w:t>
+      </w:r>
+      <w:proofErr w:type="gramEnd"/>
+      <w:r>
+        <w:t xml:space="preserve"> die am Schluss angezeigt wird sollte zeigen dass man 50% der Karten richtig beantwortet hat und 50% Falsch beantwortet hat.</w:t>
+      </w:r>
+    </w:p>
+    <w:p>
+      <w:pPr>
+        <w:pStyle w:val="berschrift1"/>
+      </w:pPr>
+      <w:r>
+        <w:t>Test: Erstellte</w:t>
+      </w:r>
+      <w:r>
+        <w:t>s</w:t>
+      </w:r>
+      <w:r>
+        <w:t xml:space="preserve"> </w:t>
+      </w:r>
+      <w:proofErr w:type="spellStart"/>
+      <w:r>
+        <w:t>Lernset</w:t>
+      </w:r>
+      <w:proofErr w:type="spellEnd"/>
+      <w:r>
+        <w:t xml:space="preserve"> </w:t>
+      </w:r>
+      <w:r>
+        <w:t>sollt</w:t>
+      </w:r>
+      <w:r>
+        <w:t>e</w:t>
+      </w:r>
+      <w:r>
+        <w:t xml:space="preserve"> die Begriffe beinhalten</w:t>
+      </w:r>
+      <w:r>
+        <w:t xml:space="preserve"> </w:t>
+      </w:r>
+    </w:p>
+    <w:p>
+      <w:r>
+        <w:t xml:space="preserve">Identifikation: </w:t>
+      </w:r>
+      <w:r>
+        <w:t>3</w:t>
+      </w:r>
+    </w:p>
+    <w:p>
+      <w:r>
+        <w:t>Vorbedingungen:</w:t>
+      </w:r>
+      <w:r>
+        <w:t xml:space="preserve"> </w:t>
+      </w:r>
+    </w:p>
+    <w:p>
+      <w:pPr>
+        <w:pStyle w:val="Listenabsatz"/>
+        <w:numPr>
+          <w:ilvl w:val="0"/>
+          <w:numId w:val="1"/>
+        </w:numPr>
+      </w:pPr>
+      <w:proofErr w:type="spellStart"/>
+      <w:r>
+        <w:t>Flashlingo</w:t>
+      </w:r>
+      <w:proofErr w:type="spellEnd"/>
+      <w:r>
+        <w:t xml:space="preserve"> muss auf dem Gerät installiert sein.</w:t>
+      </w:r>
+    </w:p>
+    <w:p>
+      <w:pPr>
+        <w:pStyle w:val="Listenabsatz"/>
+        <w:numPr>
+          <w:ilvl w:val="0"/>
+          <w:numId w:val="1"/>
+        </w:numPr>
+      </w:pPr>
+      <w:r>
+        <w:t xml:space="preserve">Der Benutzer muss auf die Funktionen zum Erstellen eines neuen </w:t>
+      </w:r>
+      <w:proofErr w:type="spellStart"/>
+      <w:r>
+        <w:t>Lernsets</w:t>
+      </w:r>
+      <w:proofErr w:type="spellEnd"/>
+      <w:r>
+        <w:t xml:space="preserve"> zugreifen können, der Benutzer muss sich in dem Abschnitt befinden, der das Erstellen des </w:t>
+      </w:r>
+      <w:proofErr w:type="spellStart"/>
+      <w:r>
+        <w:t>Lernsets</w:t>
+      </w:r>
+      <w:proofErr w:type="spellEnd"/>
+      <w:r>
+        <w:t xml:space="preserve"> möglich macht.</w:t>
+      </w:r>
+    </w:p>
+    <w:p>
+      <w:pPr>
+        <w:pStyle w:val="Listenabsatz"/>
+        <w:numPr>
+          <w:ilvl w:val="0"/>
+          <w:numId w:val="1"/>
+        </w:numPr>
+      </w:pPr>
+      <w:r>
+        <w:t xml:space="preserve">Der Benutzer muss mindestens einen </w:t>
+      </w:r>
+      <w:proofErr w:type="spellStart"/>
+      <w:r>
+        <w:t>Lernset</w:t>
+      </w:r>
+      <w:proofErr w:type="spellEnd"/>
+      <w:r>
+        <w:t xml:space="preserve"> erstellt haben (siehe Test: </w:t>
+      </w:r>
+      <w:r>
+        <w:t xml:space="preserve">Neues </w:t>
+      </w:r>
+      <w:proofErr w:type="spellStart"/>
+      <w:r>
+        <w:t>Lernset</w:t>
+      </w:r>
+      <w:proofErr w:type="spellEnd"/>
+      <w:r>
+        <w:t xml:space="preserve"> erstellen mit 4 Karten</w:t>
+      </w:r>
+      <w:r>
+        <w:t>)</w:t>
+      </w:r>
+    </w:p>
+    <w:p>
+      <w:pPr>
+        <w:pStyle w:val="Listenabsatz"/>
+        <w:numPr>
+          <w:ilvl w:val="0"/>
+          <w:numId w:val="1"/>
+        </w:numPr>
+      </w:pPr>
+      <w:r>
+        <w:t xml:space="preserve">Wir gehen davon aus Der User hat einen </w:t>
+      </w:r>
+      <w:proofErr w:type="spellStart"/>
+      <w:r>
+        <w:t>Lernset</w:t>
+      </w:r>
+      <w:proofErr w:type="spellEnd"/>
+      <w:r>
+        <w:t xml:space="preserve"> erstellt mit 4 Begriffe</w:t>
       </w:r>
     </w:p>
     <w:p>
@@ -189,11 +790,569 @@
       </w:r>
     </w:p>
     <w:p>
-      <w:proofErr w:type="spellStart"/>
-      <w:r>
+      <w:pPr>
+        <w:pStyle w:val="Listenabsatz"/>
+        <w:numPr>
+          <w:ilvl w:val="0"/>
+          <w:numId w:val="5"/>
+        </w:numPr>
+      </w:pPr>
+      <w:proofErr w:type="spellStart"/>
+      <w:r>
+        <w:t>Flashlingo</w:t>
+      </w:r>
+      <w:proofErr w:type="spellEnd"/>
+      <w:r>
+        <w:t xml:space="preserve"> starten</w:t>
+      </w:r>
+    </w:p>
+    <w:p>
+      <w:pPr>
+        <w:pStyle w:val="Listenabsatz"/>
+        <w:numPr>
+          <w:ilvl w:val="0"/>
+          <w:numId w:val="5"/>
+        </w:numPr>
+      </w:pPr>
+      <w:r>
+        <w:t xml:space="preserve">Auf dem der Button </w:t>
+      </w:r>
+      <w:proofErr w:type="spellStart"/>
+      <w:r>
+        <w:t>Lernset</w:t>
+      </w:r>
+      <w:proofErr w:type="spellEnd"/>
+      <w:r>
+        <w:t xml:space="preserve"> lernen anklicken</w:t>
+      </w:r>
+    </w:p>
+    <w:p>
+      <w:pPr>
+        <w:pStyle w:val="Listenabsatz"/>
+        <w:numPr>
+          <w:ilvl w:val="0"/>
+          <w:numId w:val="5"/>
+        </w:numPr>
+      </w:pPr>
+      <w:r>
+        <w:t xml:space="preserve">Auf dem Namen des erstellten </w:t>
+      </w:r>
+      <w:proofErr w:type="spellStart"/>
+      <w:r>
+        <w:t>Lernsets</w:t>
+      </w:r>
+      <w:proofErr w:type="spellEnd"/>
+      <w:r>
+        <w:t xml:space="preserve"> anklicken</w:t>
+      </w:r>
+    </w:p>
+    <w:p>
+      <w:pPr>
+        <w:pStyle w:val="Listenabsatz"/>
+        <w:numPr>
+          <w:ilvl w:val="0"/>
+          <w:numId w:val="5"/>
+        </w:numPr>
+      </w:pPr>
+      <w:r>
+        <w:t>4-mal auf dem Richtig oder Falsch Button klicken</w:t>
+      </w:r>
+    </w:p>
+    <w:p>
+      <w:proofErr w:type="spellStart"/>
+      <w:r>
+        <w:lastRenderedPageBreak/>
         <w:t>Erwartates</w:t>
       </w:r>
       <w:proofErr w:type="spellEnd"/>
+    </w:p>
+    <w:p>
+      <w:r>
+        <w:t xml:space="preserve">Die Erwartung ist dass man die beim </w:t>
+      </w:r>
+      <w:proofErr w:type="spellStart"/>
+      <w:r>
+        <w:t>Lernset</w:t>
+      </w:r>
+      <w:proofErr w:type="spellEnd"/>
+      <w:r>
+        <w:t xml:space="preserve"> </w:t>
+      </w:r>
+      <w:proofErr w:type="gramStart"/>
+      <w:r>
+        <w:t>erstellen ,</w:t>
+      </w:r>
+      <w:proofErr w:type="gramEnd"/>
+      <w:r>
+        <w:t xml:space="preserve"> erstellten Begriffe alle vorhanden sind.</w:t>
+      </w:r>
+    </w:p>
+    <w:p>
+      <w:pPr>
+        <w:pStyle w:val="berschrift1"/>
+      </w:pPr>
+      <w:r>
+        <w:t>Test: Gerät nach</w:t>
+      </w:r>
+      <w:r>
+        <w:t xml:space="preserve"> links</w:t>
+      </w:r>
+      <w:r>
+        <w:t xml:space="preserve"> schütteln für Falsch.</w:t>
+      </w:r>
+    </w:p>
+    <w:p>
+      <w:r>
+        <w:t xml:space="preserve">Identifikation: </w:t>
+      </w:r>
+      <w:r>
+        <w:t>4</w:t>
+      </w:r>
+    </w:p>
+    <w:p>
+      <w:r>
+        <w:t>Vorbedingungen:</w:t>
+      </w:r>
+      <w:r>
+        <w:t xml:space="preserve"> </w:t>
+      </w:r>
+    </w:p>
+    <w:p>
+      <w:pPr>
+        <w:pStyle w:val="Listenabsatz"/>
+        <w:numPr>
+          <w:ilvl w:val="0"/>
+          <w:numId w:val="1"/>
+        </w:numPr>
+      </w:pPr>
+      <w:proofErr w:type="spellStart"/>
+      <w:r>
+        <w:t>Flashlingo</w:t>
+      </w:r>
+      <w:proofErr w:type="spellEnd"/>
+      <w:r>
+        <w:t xml:space="preserve"> muss auf dem Gerät installiert sein.</w:t>
+      </w:r>
+    </w:p>
+    <w:p>
+      <w:pPr>
+        <w:pStyle w:val="Listenabsatz"/>
+        <w:numPr>
+          <w:ilvl w:val="0"/>
+          <w:numId w:val="1"/>
+        </w:numPr>
+      </w:pPr>
+      <w:r>
+        <w:t xml:space="preserve">Der Benutzer muss auf die Funktionen zum Erstellen eines neuen </w:t>
+      </w:r>
+      <w:proofErr w:type="spellStart"/>
+      <w:r>
+        <w:t>Lernsets</w:t>
+      </w:r>
+      <w:proofErr w:type="spellEnd"/>
+      <w:r>
+        <w:t xml:space="preserve"> zugreifen können, der Benutzer muss sich in dem Abschnitt befinden, der das Erstellen des </w:t>
+      </w:r>
+      <w:proofErr w:type="spellStart"/>
+      <w:r>
+        <w:t>Lernsets</w:t>
+      </w:r>
+      <w:proofErr w:type="spellEnd"/>
+      <w:r>
+        <w:t xml:space="preserve"> möglich macht.</w:t>
+      </w:r>
+    </w:p>
+    <w:p>
+      <w:pPr>
+        <w:pStyle w:val="Listenabsatz"/>
+        <w:numPr>
+          <w:ilvl w:val="0"/>
+          <w:numId w:val="1"/>
+        </w:numPr>
+      </w:pPr>
+      <w:r>
+        <w:t xml:space="preserve">Der Benutzer muss mindestens einen </w:t>
+      </w:r>
+      <w:proofErr w:type="spellStart"/>
+      <w:r>
+        <w:t>Lernset</w:t>
+      </w:r>
+      <w:proofErr w:type="spellEnd"/>
+      <w:r>
+        <w:t xml:space="preserve"> erstellt haben (siehe Test: </w:t>
+      </w:r>
+      <w:r>
+        <w:t xml:space="preserve">Neues </w:t>
+      </w:r>
+      <w:proofErr w:type="spellStart"/>
+      <w:r>
+        <w:t>Lernset</w:t>
+      </w:r>
+      <w:proofErr w:type="spellEnd"/>
+      <w:r>
+        <w:t xml:space="preserve"> erstellen mit 4 Karten</w:t>
+      </w:r>
+      <w:r>
+        <w:t>)</w:t>
+      </w:r>
+    </w:p>
+    <w:p>
+      <w:pPr>
+        <w:pStyle w:val="Listenabsatz"/>
+        <w:numPr>
+          <w:ilvl w:val="0"/>
+          <w:numId w:val="1"/>
+        </w:numPr>
+      </w:pPr>
+      <w:r>
+        <w:t xml:space="preserve">Wir gehen davon aus Der User hat einen </w:t>
+      </w:r>
+      <w:proofErr w:type="spellStart"/>
+      <w:r>
+        <w:t>Lernset</w:t>
+      </w:r>
+      <w:proofErr w:type="spellEnd"/>
+      <w:r>
+        <w:t xml:space="preserve"> erstellt mit 4 Begriffe</w:t>
+      </w:r>
+    </w:p>
+    <w:p>
+      <w:r>
+        <w:t>Schritt für Schritt vorgehen (Aufzählung)</w:t>
+      </w:r>
+    </w:p>
+    <w:p>
+      <w:pPr>
+        <w:pStyle w:val="Listenabsatz"/>
+        <w:numPr>
+          <w:ilvl w:val="0"/>
+          <w:numId w:val="6"/>
+        </w:numPr>
+      </w:pPr>
+      <w:proofErr w:type="spellStart"/>
+      <w:r>
+        <w:t>Flashlingo</w:t>
+      </w:r>
+      <w:proofErr w:type="spellEnd"/>
+      <w:r>
+        <w:t xml:space="preserve"> starten</w:t>
+      </w:r>
+    </w:p>
+    <w:p>
+      <w:pPr>
+        <w:pStyle w:val="Listenabsatz"/>
+        <w:numPr>
+          <w:ilvl w:val="0"/>
+          <w:numId w:val="6"/>
+        </w:numPr>
+      </w:pPr>
+      <w:r>
+        <w:t xml:space="preserve">Auf dem Namen des erstellten </w:t>
+      </w:r>
+      <w:proofErr w:type="spellStart"/>
+      <w:r>
+        <w:t>Lernsets</w:t>
+      </w:r>
+      <w:proofErr w:type="spellEnd"/>
+      <w:r>
+        <w:t xml:space="preserve"> anklicken</w:t>
+      </w:r>
+    </w:p>
+    <w:p>
+      <w:pPr>
+        <w:pStyle w:val="Listenabsatz"/>
+        <w:numPr>
+          <w:ilvl w:val="0"/>
+          <w:numId w:val="6"/>
+        </w:numPr>
+      </w:pPr>
+      <w:r>
+        <w:t xml:space="preserve">Auf dem Namen des erstellten </w:t>
+      </w:r>
+      <w:proofErr w:type="spellStart"/>
+      <w:r>
+        <w:t>Lernsets</w:t>
+      </w:r>
+      <w:proofErr w:type="spellEnd"/>
+      <w:r>
+        <w:t xml:space="preserve"> anklicken</w:t>
+      </w:r>
+    </w:p>
+    <w:p>
+      <w:pPr>
+        <w:pStyle w:val="Listenabsatz"/>
+        <w:numPr>
+          <w:ilvl w:val="0"/>
+          <w:numId w:val="6"/>
+        </w:numPr>
+      </w:pPr>
+      <w:r>
+        <w:t>Das Handy nach links schütteln</w:t>
+      </w:r>
+      <w:bookmarkStart w:id="1" w:name="_Hlk161647023"/>
+    </w:p>
+    <w:bookmarkEnd w:id="1"/>
+    <w:p>
+      <w:proofErr w:type="spellStart"/>
+      <w:r>
+        <w:t>Erwartates</w:t>
+      </w:r>
+      <w:proofErr w:type="spellEnd"/>
+    </w:p>
+    <w:p>
+      <w:r>
+        <w:t xml:space="preserve">Die Erwartung </w:t>
+      </w:r>
+      <w:proofErr w:type="gramStart"/>
+      <w:r>
+        <w:t>ist</w:t>
+      </w:r>
+      <w:proofErr w:type="gramEnd"/>
+      <w:r>
+        <w:t xml:space="preserve"> dass die Karte als Falsch angenommen wird und man dann zum nächsten Begriff oder zur Zusammenfassung der Resultate weitergeleitet wird</w:t>
+      </w:r>
+    </w:p>
+    <w:p>
+      <w:pPr>
+        <w:pStyle w:val="berschrift1"/>
+      </w:pPr>
+      <w:r>
+        <w:t>Test: Gerät nach rechts schütteln für Richtig</w:t>
+      </w:r>
+    </w:p>
+    <w:p>
+      <w:r>
+        <w:t xml:space="preserve">Identifikation: </w:t>
+      </w:r>
+      <w:r>
+        <w:t>5</w:t>
+      </w:r>
+    </w:p>
+    <w:p>
+      <w:r>
+        <w:t>Vorbedingungen:</w:t>
+      </w:r>
+      <w:r>
+        <w:t xml:space="preserve"> </w:t>
+      </w:r>
+    </w:p>
+    <w:p>
+      <w:pPr>
+        <w:pStyle w:val="Listenabsatz"/>
+        <w:numPr>
+          <w:ilvl w:val="0"/>
+          <w:numId w:val="1"/>
+        </w:numPr>
+      </w:pPr>
+      <w:proofErr w:type="spellStart"/>
+      <w:r>
+        <w:t>Flashlingo</w:t>
+      </w:r>
+      <w:proofErr w:type="spellEnd"/>
+      <w:r>
+        <w:t xml:space="preserve"> muss auf dem Gerät installiert sein.</w:t>
+      </w:r>
+    </w:p>
+    <w:p>
+      <w:pPr>
+        <w:pStyle w:val="Listenabsatz"/>
+        <w:numPr>
+          <w:ilvl w:val="0"/>
+          <w:numId w:val="1"/>
+        </w:numPr>
+      </w:pPr>
+      <w:r>
+        <w:t xml:space="preserve">Der Benutzer muss auf die Funktionen zum Erstellen eines neuen </w:t>
+      </w:r>
+      <w:proofErr w:type="spellStart"/>
+      <w:r>
+        <w:t>Lernsets</w:t>
+      </w:r>
+      <w:proofErr w:type="spellEnd"/>
+      <w:r>
+        <w:t xml:space="preserve"> zugreifen können, der Benutzer muss sich in dem Abschnitt befinden, der das Erstellen des </w:t>
+      </w:r>
+      <w:proofErr w:type="spellStart"/>
+      <w:r>
+        <w:t>Lernsets</w:t>
+      </w:r>
+      <w:proofErr w:type="spellEnd"/>
+      <w:r>
+        <w:t xml:space="preserve"> möglich macht.</w:t>
+      </w:r>
+    </w:p>
+    <w:p>
+      <w:pPr>
+        <w:pStyle w:val="Listenabsatz"/>
+        <w:numPr>
+          <w:ilvl w:val="0"/>
+          <w:numId w:val="1"/>
+        </w:numPr>
+      </w:pPr>
+      <w:r>
+        <w:t xml:space="preserve">Der Benutzer muss mindestens einen </w:t>
+      </w:r>
+      <w:proofErr w:type="spellStart"/>
+      <w:r>
+        <w:t>Lernset</w:t>
+      </w:r>
+      <w:proofErr w:type="spellEnd"/>
+      <w:r>
+        <w:t xml:space="preserve"> erstellt haben (siehe Test: </w:t>
+      </w:r>
+      <w:r>
+        <w:t xml:space="preserve">Neues </w:t>
+      </w:r>
+      <w:proofErr w:type="spellStart"/>
+      <w:r>
+        <w:t>Lernset</w:t>
+      </w:r>
+      <w:proofErr w:type="spellEnd"/>
+      <w:r>
+        <w:t xml:space="preserve"> erstellen mit 4 Karten</w:t>
+      </w:r>
+      <w:r>
+        <w:t>)</w:t>
+      </w:r>
+    </w:p>
+    <w:p>
+      <w:pPr>
+        <w:pStyle w:val="Listenabsatz"/>
+        <w:numPr>
+          <w:ilvl w:val="0"/>
+          <w:numId w:val="1"/>
+        </w:numPr>
+      </w:pPr>
+      <w:r>
+        <w:t xml:space="preserve">Wir gehen davon aus Der User hat einen </w:t>
+      </w:r>
+      <w:proofErr w:type="spellStart"/>
+      <w:r>
+        <w:t>Lernset</w:t>
+      </w:r>
+      <w:proofErr w:type="spellEnd"/>
+      <w:r>
+        <w:t xml:space="preserve"> erstellt mit 4 Begriffe</w:t>
+      </w:r>
+    </w:p>
+    <w:p>
+      <w:r>
+        <w:t>Schritt für Schritt vorgehen (Aufzählung)</w:t>
+      </w:r>
+    </w:p>
+    <w:p>
+      <w:pPr>
+        <w:pStyle w:val="Listenabsatz"/>
+        <w:numPr>
+          <w:ilvl w:val="0"/>
+          <w:numId w:val="4"/>
+        </w:numPr>
+      </w:pPr>
+      <w:proofErr w:type="spellStart"/>
+      <w:r>
+        <w:t>Flashlingo</w:t>
+      </w:r>
+      <w:proofErr w:type="spellEnd"/>
+      <w:r>
+        <w:t xml:space="preserve"> starten </w:t>
+      </w:r>
+    </w:p>
+    <w:p>
+      <w:pPr>
+        <w:pStyle w:val="Listenabsatz"/>
+        <w:numPr>
+          <w:ilvl w:val="0"/>
+          <w:numId w:val="4"/>
+        </w:numPr>
+      </w:pPr>
+      <w:r>
+        <w:t xml:space="preserve">Auf dem </w:t>
+      </w:r>
+      <w:r>
+        <w:t xml:space="preserve">der Button </w:t>
+      </w:r>
+      <w:proofErr w:type="spellStart"/>
+      <w:r>
+        <w:t>Lernset</w:t>
+      </w:r>
+      <w:proofErr w:type="spellEnd"/>
+      <w:r>
+        <w:t xml:space="preserve"> lernen anklicken</w:t>
+      </w:r>
+    </w:p>
+    <w:p>
+      <w:pPr>
+        <w:pStyle w:val="Listenabsatz"/>
+        <w:numPr>
+          <w:ilvl w:val="0"/>
+          <w:numId w:val="4"/>
+        </w:numPr>
+      </w:pPr>
+      <w:r>
+        <w:t xml:space="preserve">Auf dem Namen des erstellten </w:t>
+      </w:r>
+      <w:proofErr w:type="spellStart"/>
+      <w:r>
+        <w:t>Lernsets</w:t>
+      </w:r>
+      <w:proofErr w:type="spellEnd"/>
+      <w:r>
+        <w:t xml:space="preserve"> anklicken</w:t>
+      </w:r>
+    </w:p>
+    <w:p>
+      <w:pPr>
+        <w:pStyle w:val="Listenabsatz"/>
+        <w:numPr>
+          <w:ilvl w:val="0"/>
+          <w:numId w:val="4"/>
+        </w:numPr>
+      </w:pPr>
+      <w:r>
+        <w:t>Das Handy nach rechts schütteln</w:t>
+      </w:r>
+    </w:p>
+    <w:p>
+      <w:proofErr w:type="spellStart"/>
+      <w:r>
+        <w:t>Erwartates</w:t>
+      </w:r>
+      <w:proofErr w:type="spellEnd"/>
+    </w:p>
+    <w:p>
+      <w:r>
+        <w:lastRenderedPageBreak/>
+        <w:t xml:space="preserve">Die Erwartung </w:t>
+      </w:r>
+      <w:proofErr w:type="gramStart"/>
+      <w:r>
+        <w:t>is</w:t>
+      </w:r>
+      <w:r>
+        <w:t>t</w:t>
+      </w:r>
+      <w:proofErr w:type="gramEnd"/>
+      <w:r>
+        <w:t xml:space="preserve"> dass die Karte als richtig angenommen wird und man dann zum nächsten Begriff oder zur Zusammenfassung der Resultate weitergeleitet wird.</w:t>
+      </w:r>
+    </w:p>
+    <w:p>
+      <w:pPr>
+        <w:pStyle w:val="berschrift2"/>
+      </w:pPr>
+    </w:p>
+    <w:p/>
+    <w:p>
+      <w:pPr>
+        <w:ind w:left="360"/>
+      </w:pPr>
+    </w:p>
+    <w:p/>
+    <w:p/>
+    <w:p>
+      <w:r>
+        <w:t xml:space="preserve"> </w:t>
+      </w:r>
     </w:p>
     <w:sectPr>
       <w:pgSz w:w="11906" w:h="16838"/>
@@ -203,6 +1362,586 @@
     </w:sectPr>
   </w:body>
 </w:document>
+</file>
+
+<file path=word/numbering.xml><?xml version="1.0" encoding="utf-8"?>
+<w:numbering xmlns:wpc="http://schemas.microsoft.com/office/word/2010/wordprocessingCanvas" xmlns:cx="http://schemas.microsoft.com/office/drawing/2014/chartex" xmlns:cx1="http://schemas.microsoft.com/office/drawing/2015/9/8/chartex" xmlns:cx2="http://schemas.microsoft.com/office/drawing/2015/10/21/chartex" xmlns:cx3="http://schemas.microsoft.com/office/drawing/2016/5/9/chartex" xmlns:cx4="http://schemas.microsoft.com/office/drawing/2016/5/10/chartex" xmlns:cx5="http://schemas.microsoft.com/office/drawing/2016/5/11/chartex" xmlns:cx6="http://schemas.microsoft.com/office/drawing/2016/5/12/chartex" xmlns:cx7="http://schemas.microsoft.com/office/drawing/2016/5/13/chartex" xmlns:cx8="http://schemas.microsoft.com/office/drawing/2016/5/14/chartex" xmlns:mc="http://schemas.openxmlformats.org/markup-compatibility/2006" xmlns:aink="http://schemas.microsoft.com/office/drawing/2016/ink" xmlns:am3d="http://schemas.microsoft.com/office/drawing/2017/model3d" xmlns:o="urn:schemas-microsoft-com:office:office" xmlns:oel="http://schemas.microsoft.com/office/2019/extlst" xmlns:r="http://schemas.openxmlformats.org/officeDocument/2006/relationships" xmlns:m="http://schemas.openxmlformats.org/officeDocument/2006/math" xmlns:v="urn:schemas-microsoft-com:vml" xmlns:wp14="http://schemas.microsoft.com/office/word/2010/wordprocessingDrawing" xmlns:wp="http://schemas.openxmlformats.org/drawingml/2006/wordprocessingDrawing" xmlns:w10="urn:schemas-microsoft-com:office:word" xmlns:w="http://schemas.openxmlformats.org/wordprocessingml/2006/main" xmlns:w14="http://schemas.microsoft.com/office/word/2010/wordml" xmlns:w15="http://schemas.microsoft.com/office/word/2012/wordml" xmlns:w16cex="http://schemas.microsoft.com/office/word/2018/wordml/cex" xmlns:w16cid="http://schemas.microsoft.com/office/word/2016/wordml/cid" xmlns:w16="http://schemas.microsoft.com/office/word/2018/wordml" xmlns:w16sdtdh="http://schemas.microsoft.com/office/word/2020/wordml/sdtdatahash" xmlns:w16se="http://schemas.microsoft.com/office/word/2015/wordml/symex" xmlns:wpg="http://schemas.microsoft.com/office/word/2010/wordprocessingGroup" xmlns:wpi="http://schemas.microsoft.com/office/word/2010/wordprocessingInk" xmlns:wne="http://schemas.microsoft.com/office/word/2006/wordml" xmlns:wps="http://schemas.microsoft.com/office/word/2010/wordprocessingShape" mc:Ignorable="w14 w15 w16se w16cid w16 w16cex w16sdtdh wp14">
+  <w:abstractNum w:abstractNumId="0" w15:restartNumberingAfterBreak="0">
+    <w:nsid w:val="174F7548"/>
+    <w:multiLevelType w:val="hybridMultilevel"/>
+    <w:tmpl w:val="D360CB58"/>
+    <w:lvl w:ilvl="0" w:tplc="08070011">
+      <w:start w:val="1"/>
+      <w:numFmt w:val="decimal"/>
+      <w:lvlText w:val="%1)"/>
+      <w:lvlJc w:val="left"/>
+      <w:pPr>
+        <w:ind w:left="720" w:hanging="360"/>
+      </w:pPr>
+      <w:rPr>
+        <w:rFonts w:hint="default"/>
+      </w:rPr>
+    </w:lvl>
+    <w:lvl w:ilvl="1" w:tplc="08070019" w:tentative="1">
+      <w:start w:val="1"/>
+      <w:numFmt w:val="lowerLetter"/>
+      <w:lvlText w:val="%2."/>
+      <w:lvlJc w:val="left"/>
+      <w:pPr>
+        <w:ind w:left="1440" w:hanging="360"/>
+      </w:pPr>
+    </w:lvl>
+    <w:lvl w:ilvl="2" w:tplc="0807001B" w:tentative="1">
+      <w:start w:val="1"/>
+      <w:numFmt w:val="lowerRoman"/>
+      <w:lvlText w:val="%3."/>
+      <w:lvlJc w:val="right"/>
+      <w:pPr>
+        <w:ind w:left="2160" w:hanging="180"/>
+      </w:pPr>
+    </w:lvl>
+    <w:lvl w:ilvl="3" w:tplc="0807000F" w:tentative="1">
+      <w:start w:val="1"/>
+      <w:numFmt w:val="decimal"/>
+      <w:lvlText w:val="%4."/>
+      <w:lvlJc w:val="left"/>
+      <w:pPr>
+        <w:ind w:left="2880" w:hanging="360"/>
+      </w:pPr>
+    </w:lvl>
+    <w:lvl w:ilvl="4" w:tplc="08070019" w:tentative="1">
+      <w:start w:val="1"/>
+      <w:numFmt w:val="lowerLetter"/>
+      <w:lvlText w:val="%5."/>
+      <w:lvlJc w:val="left"/>
+      <w:pPr>
+        <w:ind w:left="3600" w:hanging="360"/>
+      </w:pPr>
+    </w:lvl>
+    <w:lvl w:ilvl="5" w:tplc="0807001B" w:tentative="1">
+      <w:start w:val="1"/>
+      <w:numFmt w:val="lowerRoman"/>
+      <w:lvlText w:val="%6."/>
+      <w:lvlJc w:val="right"/>
+      <w:pPr>
+        <w:ind w:left="4320" w:hanging="180"/>
+      </w:pPr>
+    </w:lvl>
+    <w:lvl w:ilvl="6" w:tplc="0807000F" w:tentative="1">
+      <w:start w:val="1"/>
+      <w:numFmt w:val="decimal"/>
+      <w:lvlText w:val="%7."/>
+      <w:lvlJc w:val="left"/>
+      <w:pPr>
+        <w:ind w:left="5040" w:hanging="360"/>
+      </w:pPr>
+    </w:lvl>
+    <w:lvl w:ilvl="7" w:tplc="08070019" w:tentative="1">
+      <w:start w:val="1"/>
+      <w:numFmt w:val="lowerLetter"/>
+      <w:lvlText w:val="%8."/>
+      <w:lvlJc w:val="left"/>
+      <w:pPr>
+        <w:ind w:left="5760" w:hanging="360"/>
+      </w:pPr>
+    </w:lvl>
+    <w:lvl w:ilvl="8" w:tplc="0807001B" w:tentative="1">
+      <w:start w:val="1"/>
+      <w:numFmt w:val="lowerRoman"/>
+      <w:lvlText w:val="%9."/>
+      <w:lvlJc w:val="right"/>
+      <w:pPr>
+        <w:ind w:left="6480" w:hanging="180"/>
+      </w:pPr>
+    </w:lvl>
+  </w:abstractNum>
+  <w:abstractNum w:abstractNumId="1" w15:restartNumberingAfterBreak="0">
+    <w:nsid w:val="18912596"/>
+    <w:multiLevelType w:val="hybridMultilevel"/>
+    <w:tmpl w:val="A58A5184"/>
+    <w:lvl w:ilvl="0" w:tplc="08070011">
+      <w:start w:val="1"/>
+      <w:numFmt w:val="decimal"/>
+      <w:lvlText w:val="%1)"/>
+      <w:lvlJc w:val="left"/>
+      <w:pPr>
+        <w:ind w:left="720" w:hanging="360"/>
+      </w:pPr>
+      <w:rPr>
+        <w:rFonts w:hint="default"/>
+      </w:rPr>
+    </w:lvl>
+    <w:lvl w:ilvl="1" w:tplc="08070019" w:tentative="1">
+      <w:start w:val="1"/>
+      <w:numFmt w:val="lowerLetter"/>
+      <w:lvlText w:val="%2."/>
+      <w:lvlJc w:val="left"/>
+      <w:pPr>
+        <w:ind w:left="1440" w:hanging="360"/>
+      </w:pPr>
+    </w:lvl>
+    <w:lvl w:ilvl="2" w:tplc="0807001B" w:tentative="1">
+      <w:start w:val="1"/>
+      <w:numFmt w:val="lowerRoman"/>
+      <w:lvlText w:val="%3."/>
+      <w:lvlJc w:val="right"/>
+      <w:pPr>
+        <w:ind w:left="2160" w:hanging="180"/>
+      </w:pPr>
+    </w:lvl>
+    <w:lvl w:ilvl="3" w:tplc="0807000F" w:tentative="1">
+      <w:start w:val="1"/>
+      <w:numFmt w:val="decimal"/>
+      <w:lvlText w:val="%4."/>
+      <w:lvlJc w:val="left"/>
+      <w:pPr>
+        <w:ind w:left="2880" w:hanging="360"/>
+      </w:pPr>
+    </w:lvl>
+    <w:lvl w:ilvl="4" w:tplc="08070019" w:tentative="1">
+      <w:start w:val="1"/>
+      <w:numFmt w:val="lowerLetter"/>
+      <w:lvlText w:val="%5."/>
+      <w:lvlJc w:val="left"/>
+      <w:pPr>
+        <w:ind w:left="3600" w:hanging="360"/>
+      </w:pPr>
+    </w:lvl>
+    <w:lvl w:ilvl="5" w:tplc="0807001B" w:tentative="1">
+      <w:start w:val="1"/>
+      <w:numFmt w:val="lowerRoman"/>
+      <w:lvlText w:val="%6."/>
+      <w:lvlJc w:val="right"/>
+      <w:pPr>
+        <w:ind w:left="4320" w:hanging="180"/>
+      </w:pPr>
+    </w:lvl>
+    <w:lvl w:ilvl="6" w:tplc="0807000F" w:tentative="1">
+      <w:start w:val="1"/>
+      <w:numFmt w:val="decimal"/>
+      <w:lvlText w:val="%7."/>
+      <w:lvlJc w:val="left"/>
+      <w:pPr>
+        <w:ind w:left="5040" w:hanging="360"/>
+      </w:pPr>
+    </w:lvl>
+    <w:lvl w:ilvl="7" w:tplc="08070019" w:tentative="1">
+      <w:start w:val="1"/>
+      <w:numFmt w:val="lowerLetter"/>
+      <w:lvlText w:val="%8."/>
+      <w:lvlJc w:val="left"/>
+      <w:pPr>
+        <w:ind w:left="5760" w:hanging="360"/>
+      </w:pPr>
+    </w:lvl>
+    <w:lvl w:ilvl="8" w:tplc="0807001B" w:tentative="1">
+      <w:start w:val="1"/>
+      <w:numFmt w:val="lowerRoman"/>
+      <w:lvlText w:val="%9."/>
+      <w:lvlJc w:val="right"/>
+      <w:pPr>
+        <w:ind w:left="6480" w:hanging="180"/>
+      </w:pPr>
+    </w:lvl>
+  </w:abstractNum>
+  <w:abstractNum w:abstractNumId="2" w15:restartNumberingAfterBreak="0">
+    <w:nsid w:val="27ED61E4"/>
+    <w:multiLevelType w:val="hybridMultilevel"/>
+    <w:tmpl w:val="00AC15D2"/>
+    <w:lvl w:ilvl="0" w:tplc="08070011">
+      <w:start w:val="1"/>
+      <w:numFmt w:val="decimal"/>
+      <w:lvlText w:val="%1)"/>
+      <w:lvlJc w:val="left"/>
+      <w:pPr>
+        <w:ind w:left="720" w:hanging="360"/>
+      </w:pPr>
+      <w:rPr>
+        <w:rFonts w:hint="default"/>
+      </w:rPr>
+    </w:lvl>
+    <w:lvl w:ilvl="1" w:tplc="08070019" w:tentative="1">
+      <w:start w:val="1"/>
+      <w:numFmt w:val="lowerLetter"/>
+      <w:lvlText w:val="%2."/>
+      <w:lvlJc w:val="left"/>
+      <w:pPr>
+        <w:ind w:left="1440" w:hanging="360"/>
+      </w:pPr>
+    </w:lvl>
+    <w:lvl w:ilvl="2" w:tplc="0807001B" w:tentative="1">
+      <w:start w:val="1"/>
+      <w:numFmt w:val="lowerRoman"/>
+      <w:lvlText w:val="%3."/>
+      <w:lvlJc w:val="right"/>
+      <w:pPr>
+        <w:ind w:left="2160" w:hanging="180"/>
+      </w:pPr>
+    </w:lvl>
+    <w:lvl w:ilvl="3" w:tplc="0807000F" w:tentative="1">
+      <w:start w:val="1"/>
+      <w:numFmt w:val="decimal"/>
+      <w:lvlText w:val="%4."/>
+      <w:lvlJc w:val="left"/>
+      <w:pPr>
+        <w:ind w:left="2880" w:hanging="360"/>
+      </w:pPr>
+    </w:lvl>
+    <w:lvl w:ilvl="4" w:tplc="08070019" w:tentative="1">
+      <w:start w:val="1"/>
+      <w:numFmt w:val="lowerLetter"/>
+      <w:lvlText w:val="%5."/>
+      <w:lvlJc w:val="left"/>
+      <w:pPr>
+        <w:ind w:left="3600" w:hanging="360"/>
+      </w:pPr>
+    </w:lvl>
+    <w:lvl w:ilvl="5" w:tplc="0807001B" w:tentative="1">
+      <w:start w:val="1"/>
+      <w:numFmt w:val="lowerRoman"/>
+      <w:lvlText w:val="%6."/>
+      <w:lvlJc w:val="right"/>
+      <w:pPr>
+        <w:ind w:left="4320" w:hanging="180"/>
+      </w:pPr>
+    </w:lvl>
+    <w:lvl w:ilvl="6" w:tplc="0807000F" w:tentative="1">
+      <w:start w:val="1"/>
+      <w:numFmt w:val="decimal"/>
+      <w:lvlText w:val="%7."/>
+      <w:lvlJc w:val="left"/>
+      <w:pPr>
+        <w:ind w:left="5040" w:hanging="360"/>
+      </w:pPr>
+    </w:lvl>
+    <w:lvl w:ilvl="7" w:tplc="08070019" w:tentative="1">
+      <w:start w:val="1"/>
+      <w:numFmt w:val="lowerLetter"/>
+      <w:lvlText w:val="%8."/>
+      <w:lvlJc w:val="left"/>
+      <w:pPr>
+        <w:ind w:left="5760" w:hanging="360"/>
+      </w:pPr>
+    </w:lvl>
+    <w:lvl w:ilvl="8" w:tplc="0807001B" w:tentative="1">
+      <w:start w:val="1"/>
+      <w:numFmt w:val="lowerRoman"/>
+      <w:lvlText w:val="%9."/>
+      <w:lvlJc w:val="right"/>
+      <w:pPr>
+        <w:ind w:left="6480" w:hanging="180"/>
+      </w:pPr>
+    </w:lvl>
+  </w:abstractNum>
+  <w:abstractNum w:abstractNumId="3" w15:restartNumberingAfterBreak="0">
+    <w:nsid w:val="33FA29F0"/>
+    <w:multiLevelType w:val="hybridMultilevel"/>
+    <w:tmpl w:val="88F46182"/>
+    <w:lvl w:ilvl="0" w:tplc="08070011">
+      <w:start w:val="1"/>
+      <w:numFmt w:val="decimal"/>
+      <w:lvlText w:val="%1)"/>
+      <w:lvlJc w:val="left"/>
+      <w:pPr>
+        <w:ind w:left="720" w:hanging="360"/>
+      </w:pPr>
+      <w:rPr>
+        <w:rFonts w:hint="default"/>
+      </w:rPr>
+    </w:lvl>
+    <w:lvl w:ilvl="1" w:tplc="08070019" w:tentative="1">
+      <w:start w:val="1"/>
+      <w:numFmt w:val="lowerLetter"/>
+      <w:lvlText w:val="%2."/>
+      <w:lvlJc w:val="left"/>
+      <w:pPr>
+        <w:ind w:left="1440" w:hanging="360"/>
+      </w:pPr>
+    </w:lvl>
+    <w:lvl w:ilvl="2" w:tplc="0807001B" w:tentative="1">
+      <w:start w:val="1"/>
+      <w:numFmt w:val="lowerRoman"/>
+      <w:lvlText w:val="%3."/>
+      <w:lvlJc w:val="right"/>
+      <w:pPr>
+        <w:ind w:left="2160" w:hanging="180"/>
+      </w:pPr>
+    </w:lvl>
+    <w:lvl w:ilvl="3" w:tplc="0807000F" w:tentative="1">
+      <w:start w:val="1"/>
+      <w:numFmt w:val="decimal"/>
+      <w:lvlText w:val="%4."/>
+      <w:lvlJc w:val="left"/>
+      <w:pPr>
+        <w:ind w:left="2880" w:hanging="360"/>
+      </w:pPr>
+    </w:lvl>
+    <w:lvl w:ilvl="4" w:tplc="08070019" w:tentative="1">
+      <w:start w:val="1"/>
+      <w:numFmt w:val="lowerLetter"/>
+      <w:lvlText w:val="%5."/>
+      <w:lvlJc w:val="left"/>
+      <w:pPr>
+        <w:ind w:left="3600" w:hanging="360"/>
+      </w:pPr>
+    </w:lvl>
+    <w:lvl w:ilvl="5" w:tplc="0807001B" w:tentative="1">
+      <w:start w:val="1"/>
+      <w:numFmt w:val="lowerRoman"/>
+      <w:lvlText w:val="%6."/>
+      <w:lvlJc w:val="right"/>
+      <w:pPr>
+        <w:ind w:left="4320" w:hanging="180"/>
+      </w:pPr>
+    </w:lvl>
+    <w:lvl w:ilvl="6" w:tplc="0807000F" w:tentative="1">
+      <w:start w:val="1"/>
+      <w:numFmt w:val="decimal"/>
+      <w:lvlText w:val="%7."/>
+      <w:lvlJc w:val="left"/>
+      <w:pPr>
+        <w:ind w:left="5040" w:hanging="360"/>
+      </w:pPr>
+    </w:lvl>
+    <w:lvl w:ilvl="7" w:tplc="08070019" w:tentative="1">
+      <w:start w:val="1"/>
+      <w:numFmt w:val="lowerLetter"/>
+      <w:lvlText w:val="%8."/>
+      <w:lvlJc w:val="left"/>
+      <w:pPr>
+        <w:ind w:left="5760" w:hanging="360"/>
+      </w:pPr>
+    </w:lvl>
+    <w:lvl w:ilvl="8" w:tplc="0807001B" w:tentative="1">
+      <w:start w:val="1"/>
+      <w:numFmt w:val="lowerRoman"/>
+      <w:lvlText w:val="%9."/>
+      <w:lvlJc w:val="right"/>
+      <w:pPr>
+        <w:ind w:left="6480" w:hanging="180"/>
+      </w:pPr>
+    </w:lvl>
+  </w:abstractNum>
+  <w:abstractNum w:abstractNumId="4" w15:restartNumberingAfterBreak="0">
+    <w:nsid w:val="42F90549"/>
+    <w:multiLevelType w:val="hybridMultilevel"/>
+    <w:tmpl w:val="22D8327A"/>
+    <w:lvl w:ilvl="0" w:tplc="08070011">
+      <w:start w:val="1"/>
+      <w:numFmt w:val="decimal"/>
+      <w:lvlText w:val="%1)"/>
+      <w:lvlJc w:val="left"/>
+      <w:pPr>
+        <w:ind w:left="720" w:hanging="360"/>
+      </w:pPr>
+      <w:rPr>
+        <w:rFonts w:hint="default"/>
+      </w:rPr>
+    </w:lvl>
+    <w:lvl w:ilvl="1" w:tplc="08070019" w:tentative="1">
+      <w:start w:val="1"/>
+      <w:numFmt w:val="lowerLetter"/>
+      <w:lvlText w:val="%2."/>
+      <w:lvlJc w:val="left"/>
+      <w:pPr>
+        <w:ind w:left="1440" w:hanging="360"/>
+      </w:pPr>
+    </w:lvl>
+    <w:lvl w:ilvl="2" w:tplc="0807001B" w:tentative="1">
+      <w:start w:val="1"/>
+      <w:numFmt w:val="lowerRoman"/>
+      <w:lvlText w:val="%3."/>
+      <w:lvlJc w:val="right"/>
+      <w:pPr>
+        <w:ind w:left="2160" w:hanging="180"/>
+      </w:pPr>
+    </w:lvl>
+    <w:lvl w:ilvl="3" w:tplc="0807000F" w:tentative="1">
+      <w:start w:val="1"/>
+      <w:numFmt w:val="decimal"/>
+      <w:lvlText w:val="%4."/>
+      <w:lvlJc w:val="left"/>
+      <w:pPr>
+        <w:ind w:left="2880" w:hanging="360"/>
+      </w:pPr>
+    </w:lvl>
+    <w:lvl w:ilvl="4" w:tplc="08070019" w:tentative="1">
+      <w:start w:val="1"/>
+      <w:numFmt w:val="lowerLetter"/>
+      <w:lvlText w:val="%5."/>
+      <w:lvlJc w:val="left"/>
+      <w:pPr>
+        <w:ind w:left="3600" w:hanging="360"/>
+      </w:pPr>
+    </w:lvl>
+    <w:lvl w:ilvl="5" w:tplc="0807001B" w:tentative="1">
+      <w:start w:val="1"/>
+      <w:numFmt w:val="lowerRoman"/>
+      <w:lvlText w:val="%6."/>
+      <w:lvlJc w:val="right"/>
+      <w:pPr>
+        <w:ind w:left="4320" w:hanging="180"/>
+      </w:pPr>
+    </w:lvl>
+    <w:lvl w:ilvl="6" w:tplc="0807000F" w:tentative="1">
+      <w:start w:val="1"/>
+      <w:numFmt w:val="decimal"/>
+      <w:lvlText w:val="%7."/>
+      <w:lvlJc w:val="left"/>
+      <w:pPr>
+        <w:ind w:left="5040" w:hanging="360"/>
+      </w:pPr>
+    </w:lvl>
+    <w:lvl w:ilvl="7" w:tplc="08070019" w:tentative="1">
+      <w:start w:val="1"/>
+      <w:numFmt w:val="lowerLetter"/>
+      <w:lvlText w:val="%8."/>
+      <w:lvlJc w:val="left"/>
+      <w:pPr>
+        <w:ind w:left="5760" w:hanging="360"/>
+      </w:pPr>
+    </w:lvl>
+    <w:lvl w:ilvl="8" w:tplc="0807001B" w:tentative="1">
+      <w:start w:val="1"/>
+      <w:numFmt w:val="lowerRoman"/>
+      <w:lvlText w:val="%9."/>
+      <w:lvlJc w:val="right"/>
+      <w:pPr>
+        <w:ind w:left="6480" w:hanging="180"/>
+      </w:pPr>
+    </w:lvl>
+  </w:abstractNum>
+  <w:abstractNum w:abstractNumId="5" w15:restartNumberingAfterBreak="0">
+    <w:nsid w:val="5A4B40A9"/>
+    <w:multiLevelType w:val="hybridMultilevel"/>
+    <w:tmpl w:val="F99A4058"/>
+    <w:lvl w:ilvl="0" w:tplc="E728A1FE">
+      <w:numFmt w:val="bullet"/>
+      <w:lvlText w:val="-"/>
+      <w:lvlJc w:val="left"/>
+      <w:pPr>
+        <w:ind w:left="720" w:hanging="360"/>
+      </w:pPr>
+      <w:rPr>
+        <w:rFonts w:ascii="Aptos" w:eastAsiaTheme="minorHAnsi" w:hAnsi="Aptos" w:cstheme="minorBidi" w:hint="default"/>
+      </w:rPr>
+    </w:lvl>
+    <w:lvl w:ilvl="1" w:tplc="08070003" w:tentative="1">
+      <w:start w:val="1"/>
+      <w:numFmt w:val="bullet"/>
+      <w:lvlText w:val="o"/>
+      <w:lvlJc w:val="left"/>
+      <w:pPr>
+        <w:ind w:left="1440" w:hanging="360"/>
+      </w:pPr>
+      <w:rPr>
+        <w:rFonts w:ascii="Courier New" w:hAnsi="Courier New" w:cs="Courier New" w:hint="default"/>
+      </w:rPr>
+    </w:lvl>
+    <w:lvl w:ilvl="2" w:tplc="08070005" w:tentative="1">
+      <w:start w:val="1"/>
+      <w:numFmt w:val="bullet"/>
+      <w:lvlText w:val=""/>
+      <w:lvlJc w:val="left"/>
+      <w:pPr>
+        <w:ind w:left="2160" w:hanging="360"/>
+      </w:pPr>
+      <w:rPr>
+        <w:rFonts w:ascii="Wingdings" w:hAnsi="Wingdings" w:hint="default"/>
+      </w:rPr>
+    </w:lvl>
+    <w:lvl w:ilvl="3" w:tplc="08070001" w:tentative="1">
+      <w:start w:val="1"/>
+      <w:numFmt w:val="bullet"/>
+      <w:lvlText w:val=""/>
+      <w:lvlJc w:val="left"/>
+      <w:pPr>
+        <w:ind w:left="2880" w:hanging="360"/>
+      </w:pPr>
+      <w:rPr>
+        <w:rFonts w:ascii="Symbol" w:hAnsi="Symbol" w:hint="default"/>
+      </w:rPr>
+    </w:lvl>
+    <w:lvl w:ilvl="4" w:tplc="08070003" w:tentative="1">
+      <w:start w:val="1"/>
+      <w:numFmt w:val="bullet"/>
+      <w:lvlText w:val="o"/>
+      <w:lvlJc w:val="left"/>
+      <w:pPr>
+        <w:ind w:left="3600" w:hanging="360"/>
+      </w:pPr>
+      <w:rPr>
+        <w:rFonts w:ascii="Courier New" w:hAnsi="Courier New" w:cs="Courier New" w:hint="default"/>
+      </w:rPr>
+    </w:lvl>
+    <w:lvl w:ilvl="5" w:tplc="08070005" w:tentative="1">
+      <w:start w:val="1"/>
+      <w:numFmt w:val="bullet"/>
+      <w:lvlText w:val=""/>
+      <w:lvlJc w:val="left"/>
+      <w:pPr>
+        <w:ind w:left="4320" w:hanging="360"/>
+      </w:pPr>
+      <w:rPr>
+        <w:rFonts w:ascii="Wingdings" w:hAnsi="Wingdings" w:hint="default"/>
+      </w:rPr>
+    </w:lvl>
+    <w:lvl w:ilvl="6" w:tplc="08070001" w:tentative="1">
+      <w:start w:val="1"/>
+      <w:numFmt w:val="bullet"/>
+      <w:lvlText w:val=""/>
+      <w:lvlJc w:val="left"/>
+      <w:pPr>
+        <w:ind w:left="5040" w:hanging="360"/>
+      </w:pPr>
+      <w:rPr>
+        <w:rFonts w:ascii="Symbol" w:hAnsi="Symbol" w:hint="default"/>
+      </w:rPr>
+    </w:lvl>
+    <w:lvl w:ilvl="7" w:tplc="08070003" w:tentative="1">
+      <w:start w:val="1"/>
+      <w:numFmt w:val="bullet"/>
+      <w:lvlText w:val="o"/>
+      <w:lvlJc w:val="left"/>
+      <w:pPr>
+        <w:ind w:left="5760" w:hanging="360"/>
+      </w:pPr>
+      <w:rPr>
+        <w:rFonts w:ascii="Courier New" w:hAnsi="Courier New" w:cs="Courier New" w:hint="default"/>
+      </w:rPr>
+    </w:lvl>
+    <w:lvl w:ilvl="8" w:tplc="08070005" w:tentative="1">
+      <w:start w:val="1"/>
+      <w:numFmt w:val="bullet"/>
+      <w:lvlText w:val=""/>
+      <w:lvlJc w:val="left"/>
+      <w:pPr>
+        <w:ind w:left="6480" w:hanging="360"/>
+      </w:pPr>
+      <w:rPr>
+        <w:rFonts w:ascii="Wingdings" w:hAnsi="Wingdings" w:hint="default"/>
+      </w:rPr>
+    </w:lvl>
+  </w:abstractNum>
+  <w:num w:numId="1" w16cid:durableId="1588349355">
+    <w:abstractNumId w:val="5"/>
+  </w:num>
+  <w:num w:numId="2" w16cid:durableId="1686244911">
+    <w:abstractNumId w:val="1"/>
+  </w:num>
+  <w:num w:numId="3" w16cid:durableId="1149595560">
+    <w:abstractNumId w:val="3"/>
+  </w:num>
+  <w:num w:numId="4" w16cid:durableId="1492717158">
+    <w:abstractNumId w:val="4"/>
+  </w:num>
+  <w:num w:numId="5" w16cid:durableId="1373075459">
+    <w:abstractNumId w:val="0"/>
+  </w:num>
+  <w:num w:numId="6" w16cid:durableId="886916537">
+    <w:abstractNumId w:val="2"/>
+  </w:num>
+</w:numbering>
 </file>
 
 <file path=word/styles.xml><?xml version="1.0" encoding="utf-8"?>
@@ -605,6 +2344,7 @@
   <w:style w:type="paragraph" w:default="1" w:styleId="Standard">
     <w:name w:val="Normal"/>
     <w:qFormat/>
+    <w:rsid w:val="00053213"/>
   </w:style>
   <w:style w:type="paragraph" w:styleId="berschrift1">
     <w:name w:val="heading 1"/>
@@ -633,7 +2373,6 @@
     <w:next w:val="Standard"/>
     <w:link w:val="berschrift2Zchn"/>
     <w:uiPriority w:val="9"/>
-    <w:semiHidden/>
     <w:unhideWhenUsed/>
     <w:qFormat/>
     <w:rsid w:val="0030097C"/>
@@ -656,7 +2395,6 @@
     <w:next w:val="Standard"/>
     <w:link w:val="berschrift3Zchn"/>
     <w:uiPriority w:val="9"/>
-    <w:semiHidden/>
     <w:unhideWhenUsed/>
     <w:qFormat/>
     <w:rsid w:val="0030097C"/>
@@ -850,7 +2588,6 @@
     <w:basedOn w:val="Absatz-Standardschriftart"/>
     <w:link w:val="berschrift2"/>
     <w:uiPriority w:val="9"/>
-    <w:semiHidden/>
     <w:rsid w:val="0030097C"/>
     <w:rPr>
       <w:rFonts w:asciiTheme="majorHAnsi" w:eastAsiaTheme="majorEastAsia" w:hAnsiTheme="majorHAnsi" w:cstheme="majorBidi"/>
@@ -864,7 +2601,6 @@
     <w:basedOn w:val="Absatz-Standardschriftart"/>
     <w:link w:val="berschrift3"/>
     <w:uiPriority w:val="9"/>
-    <w:semiHidden/>
     <w:rsid w:val="0030097C"/>
     <w:rPr>
       <w:rFonts w:eastAsiaTheme="majorEastAsia" w:cstheme="majorBidi"/>

</xml_diff>